<commit_message>
updated the charter, added draft of scope
</commit_message>
<xml_diff>
--- a/183 project charter.docx
+++ b/183 project charter.docx
@@ -309,25 +309,23 @@
                 <w:color w:val="000000"/>
                 <w:szCs w:val="20"/>
               </w:rPr>
-              <w:t xml:space="preserve">Maddalena </w:t>
-            </w:r>
-            <w:proofErr w:type="gramStart"/>
-            <w:r>
-              <w:rPr>
-                <w:rFonts w:cs="Calibri"/>
-                <w:color w:val="000000"/>
-                <w:szCs w:val="20"/>
-              </w:rPr>
-              <w:t xml:space="preserve">Romano,   </w:t>
-            </w:r>
-            <w:proofErr w:type="gramEnd"/>
-            <w:r>
-              <w:rPr>
-                <w:rFonts w:cs="Calibri"/>
-                <w:color w:val="000000"/>
-                <w:szCs w:val="20"/>
-              </w:rPr>
-              <w:t xml:space="preserve">       Bill Harrison</w:t>
+              <w:t>Maddalena Romano,</w:t>
+            </w:r>
+            <w:r>
+              <w:rPr>
+                <w:rFonts w:cs="Calibri"/>
+                <w:color w:val="000000"/>
+                <w:szCs w:val="20"/>
+              </w:rPr>
+              <w:t xml:space="preserve"> </w:t>
+            </w:r>
+            <w:r>
+              <w:rPr>
+                <w:rFonts w:cs="Calibri"/>
+                <w:color w:val="000000"/>
+                <w:szCs w:val="20"/>
+              </w:rPr>
+              <w:t>Bill Harrison</w:t>
             </w:r>
             <w:r>
               <w:rPr>
@@ -8069,10 +8067,6 @@
 </file>
 
 <file path=customXml/item1.xml><?xml version="1.0" encoding="utf-8"?>
-<b:Sources xmlns:b="http://schemas.openxmlformats.org/officeDocument/2006/bibliography" xmlns="http://schemas.openxmlformats.org/officeDocument/2006/bibliography" SelectedStyle="/APASixthEditionOfficeOnline.xsl" StyleName="APA" Version="6"/>
-</file>
-
-<file path=customXml/item2.xml><?xml version="1.0" encoding="utf-8"?>
 <p:properties xmlns:p="http://schemas.microsoft.com/office/2006/metadata/properties" xmlns:xsi="http://www.w3.org/2001/XMLSchema-instance" xmlns:pc="http://schemas.microsoft.com/office/infopath/2007/PartnerControls">
   <documentManagement>
     <DirectSourceMarket xmlns="4873beb7-5857-4685-be1f-d57550cc96cc" xsi:nil="true"/>
@@ -8199,16 +8193,11 @@
 </p:properties>
 </file>
 
-<file path=customXml/item3.xml><?xml version="1.0" encoding="utf-8"?>
-<?mso-contentType ?>
-<FormTemplates xmlns="http://schemas.microsoft.com/sharepoint/v3/contenttype/forms">
-  <Display>DocumentLibraryForm</Display>
-  <Edit>AssetEditForm</Edit>
-  <New>DocumentLibraryForm</New>
-</FormTemplates>
+<file path=customXml/item2.xml><?xml version="1.0" encoding="utf-8"?>
+<b:Sources xmlns:b="http://schemas.openxmlformats.org/officeDocument/2006/bibliography" xmlns="http://schemas.openxmlformats.org/officeDocument/2006/bibliography" SelectedStyle="/APASixthEditionOfficeOnline.xsl" StyleName="APA" Version="6"/>
 </file>
 
-<file path=customXml/item4.xml><?xml version="1.0" encoding="utf-8"?>
+<file path=customXml/item3.xml><?xml version="1.0" encoding="utf-8"?>
 <ct:contentTypeSchema xmlns:ct="http://schemas.microsoft.com/office/2006/metadata/contentType" xmlns:ma="http://schemas.microsoft.com/office/2006/metadata/properties/metaAttributes" ct:_="" ma:_="" ma:contentTypeName="TemplateFile" ma:contentTypeID="0x0101006EDDDB5EE6D98C44930B742096920B300400F5B6D36B3EF94B4E9A635CDF2A18F5B8" ma:contentTypeVersion="72" ma:contentTypeDescription="Create a new document." ma:contentTypeScope="" ma:versionID="a23e56308344d904b51738559c3d67c9">
   <xsd:schema xmlns:xsd="http://www.w3.org/2001/XMLSchema" xmlns:xs="http://www.w3.org/2001/XMLSchema" xmlns:p="http://schemas.microsoft.com/office/2006/metadata/properties" xmlns:ns2="4873beb7-5857-4685-be1f-d57550cc96cc" targetNamespace="http://schemas.microsoft.com/office/2006/metadata/properties" ma:root="true" ma:fieldsID="cd0908cc4600e77bf5da051303e00c8d" ns2:_="">
     <xsd:import namespace="4873beb7-5857-4685-be1f-d57550cc96cc"/>
@@ -9248,15 +9237,16 @@
 </ct:contentTypeSchema>
 </file>
 
-<file path=customXml/itemProps1.xml><?xml version="1.0" encoding="utf-8"?>
-<ds:datastoreItem xmlns:ds="http://schemas.openxmlformats.org/officeDocument/2006/customXml" ds:itemID="{F2CAA419-4FB9-4124-A5EA-EE540FAF980E}">
-  <ds:schemaRefs>
-    <ds:schemaRef ds:uri="http://schemas.openxmlformats.org/officeDocument/2006/bibliography"/>
-  </ds:schemaRefs>
-</ds:datastoreItem>
+<file path=customXml/item4.xml><?xml version="1.0" encoding="utf-8"?>
+<?mso-contentType ?>
+<FormTemplates xmlns="http://schemas.microsoft.com/sharepoint/v3/contenttype/forms">
+  <Display>DocumentLibraryForm</Display>
+  <Edit>AssetEditForm</Edit>
+  <New>DocumentLibraryForm</New>
+</FormTemplates>
 </file>
 
-<file path=customXml/itemProps2.xml><?xml version="1.0" encoding="utf-8"?>
+<file path=customXml/itemProps1.xml><?xml version="1.0" encoding="utf-8"?>
 <ds:datastoreItem xmlns:ds="http://schemas.openxmlformats.org/officeDocument/2006/customXml" ds:itemID="{CBD348DC-98DA-4004-8F63-30B02DAA0E87}">
   <ds:schemaRefs>
     <ds:schemaRef ds:uri="http://schemas.microsoft.com/office/2006/metadata/properties"/>
@@ -9266,15 +9256,15 @@
 </ds:datastoreItem>
 </file>
 
-<file path=customXml/itemProps3.xml><?xml version="1.0" encoding="utf-8"?>
-<ds:datastoreItem xmlns:ds="http://schemas.openxmlformats.org/officeDocument/2006/customXml" ds:itemID="{52170F79-8AD9-4618-841D-AB232407957C}">
+<file path=customXml/itemProps2.xml><?xml version="1.0" encoding="utf-8"?>
+<ds:datastoreItem xmlns:ds="http://schemas.openxmlformats.org/officeDocument/2006/customXml" ds:itemID="{F2CAA419-4FB9-4124-A5EA-EE540FAF980E}">
   <ds:schemaRefs>
-    <ds:schemaRef ds:uri="http://schemas.microsoft.com/sharepoint/v3/contenttype/forms"/>
+    <ds:schemaRef ds:uri="http://schemas.openxmlformats.org/officeDocument/2006/bibliography"/>
   </ds:schemaRefs>
 </ds:datastoreItem>
 </file>
 
-<file path=customXml/itemProps4.xml><?xml version="1.0" encoding="utf-8"?>
+<file path=customXml/itemProps3.xml><?xml version="1.0" encoding="utf-8"?>
 <ds:datastoreItem xmlns:ds="http://schemas.openxmlformats.org/officeDocument/2006/customXml" ds:itemID="{9DB327D7-915C-4567-B4AD-E43B816B4266}">
   <ds:schemaRefs>
     <ds:schemaRef ds:uri="http://schemas.microsoft.com/office/2006/metadata/contentType"/>
@@ -9290,4 +9280,12 @@
     <ds:schemaRef ds:uri="http://schemas.microsoft.com/internal/obd"/>
   </ds:schemaRefs>
 </ds:datastoreItem>
+</file>
+
+<file path=customXml/itemProps4.xml><?xml version="1.0" encoding="utf-8"?>
+<ds:datastoreItem xmlns:ds="http://schemas.openxmlformats.org/officeDocument/2006/customXml" ds:itemID="{52170F79-8AD9-4618-841D-AB232407957C}">
+  <ds:schemaRefs>
+    <ds:schemaRef ds:uri="http://schemas.microsoft.com/sharepoint/v3/contenttype/forms"/>
+  </ds:schemaRefs>
+</ds:datastoreItem>
 </file>
</xml_diff>